<commit_message>
consertei a camera e comecei o trampocom as listas
</commit_message>
<xml_diff>
--- a/Adicionais/Escrita/Modelo_Especificacao_para_Trabalho_TecnicasProgramacao.docx
+++ b/Adicionais/Escrita/Modelo_Especificacao_para_Trabalho_TecnicasProgramacao.docx
@@ -459,6 +459,18 @@
         <w:rPr>
           <w:sz w:val="24"/>
         </w:rPr>
+      </w:pPr>
+    </w:p>
+    <w:p>
+      <w:pPr>
+        <w:pStyle w:val="20"/>
+        <w:ind w:firstLine="567"/>
+      </w:pPr>
+    </w:p>
+    <w:p>
+      <w:pPr>
+        <w:pStyle w:val="20"/>
+        <w:ind w:firstLine="567"/>
       </w:pPr>
     </w:p>
     <w:p>
@@ -3104,6 +3116,24 @@
               <w:t xml:space="preserve">Ter pelo menos três tipos distintos de inimigos, cada qual com sua representação gráfica, sendo que ao menos um dos inimigos deve ser capaz de lançar projetil contra o(s) jogador(es) e um dos inimigos dever ser um ‘Chefão’. </w:t>
             </w:r>
           </w:p>
+          <w:p>
+            <w:pPr>
+              <w:jc w:val="both"/>
+              <w:rPr>
+                <w:sz w:val="22"/>
+                <w:szCs w:val="22"/>
+              </w:rPr>
+            </w:pPr>
+          </w:p>
+          <w:p>
+            <w:pPr>
+              <w:jc w:val="both"/>
+              <w:rPr>
+                <w:sz w:val="22"/>
+                <w:szCs w:val="22"/>
+              </w:rPr>
+            </w:pPr>
+          </w:p>
         </w:tc>
         <w:tc>
           <w:tcPr>
@@ -3122,22 +3152,23 @@
                 <w:sz w:val="22"/>
                 <w:szCs w:val="22"/>
               </w:rPr>
-              <w:t xml:space="preserve">Requisito previsto inicialmente, mas  realizado apenas </w:t>
-            </w:r>
-            <w:r>
-              <w:rPr>
-                <w:b/>
-                <w:sz w:val="22"/>
-                <w:szCs w:val="22"/>
-              </w:rPr>
-              <w:t>PARCIALMENTE</w:t>
-            </w:r>
-            <w:r>
-              <w:rPr>
-                <w:sz w:val="22"/>
-                <w:szCs w:val="22"/>
-              </w:rPr>
-              <w:t>.</w:t>
+              <w:t>Requisito</w:t>
+            </w:r>
+            <w:r>
+              <w:rPr>
+                <w:rFonts w:hint="default"/>
+                <w:sz w:val="22"/>
+                <w:szCs w:val="22"/>
+                <w:lang w:val="pt-BR"/>
+              </w:rPr>
+              <w:t xml:space="preserve"> </w:t>
+            </w:r>
+            <w:r>
+              <w:rPr>
+                <w:sz w:val="22"/>
+                <w:szCs w:val="22"/>
+              </w:rPr>
+              <w:t>previsto inicialmente e realizado.</w:t>
             </w:r>
           </w:p>
         </w:tc>
@@ -3158,23 +3189,7 @@
                 <w:sz w:val="22"/>
                 <w:szCs w:val="22"/>
               </w:rPr>
-              <w:t xml:space="preserve">Tal requisito foi realizado PARCIALMENTE como se observa no pacote Personagens, </w:t>
-            </w:r>
-            <w:r>
-              <w:rPr>
-                <w:rFonts w:hint="default"/>
-                <w:sz w:val="22"/>
-                <w:szCs w:val="22"/>
-                <w:lang w:val="pt-BR"/>
-              </w:rPr>
-              <w:t>pois o inimigo responsável pro lançar projéteis no jogador ainda não está fazendo isso</w:t>
-            </w:r>
-            <w:r>
-              <w:rPr>
-                <w:sz w:val="22"/>
-                <w:szCs w:val="22"/>
-              </w:rPr>
-              <w:t>.</w:t>
+              <w:t>Tal requisito foi realizado como se observa no pacote Personagens.</w:t>
             </w:r>
           </w:p>
         </w:tc>
@@ -4138,61 +4153,49 @@
                 <w:sz w:val="22"/>
                 <w:szCs w:val="22"/>
               </w:rPr>
-              <w:t>Total de requisitos funcionais apropr</w:t>
-            </w:r>
-            <w:bookmarkStart w:id="1" w:name="_GoBack"/>
-            <w:bookmarkEnd w:id="1"/>
-            <w:r>
-              <w:rPr>
+              <w:t>Total de requisitos funcionais apropriadamente realizados.</w:t>
+            </w:r>
+          </w:p>
+          <w:p>
+            <w:pPr>
+              <w:jc w:val="both"/>
+              <w:rPr>
+                <w:sz w:val="22"/>
+                <w:szCs w:val="22"/>
+              </w:rPr>
+            </w:pPr>
+            <w:r>
+              <w:rPr>
+                <w:i/>
+                <w:sz w:val="22"/>
+                <w:szCs w:val="22"/>
+              </w:rPr>
+              <w:t>(Cada tópico vale 10%, sendo que para ser contabilizado deve estar realizado efetivamente e não parcialmente)</w:t>
+            </w:r>
+          </w:p>
+        </w:tc>
+        <w:tc>
+          <w:tcPr>
+            <w:tcW w:w="2778" w:type="dxa"/>
+          </w:tcPr>
+          <w:p>
+            <w:pPr>
+              <w:jc w:val="both"/>
+              <w:rPr>
+                <w:sz w:val="22"/>
+                <w:szCs w:val="22"/>
+              </w:rPr>
+            </w:pPr>
+            <w:r>
+              <w:rPr>
+                <w:rFonts w:hint="default"/>
                 <w:b/>
                 <w:bCs/>
-                <w:i w:val="0"/>
-                <w:sz w:val="22"/>
-                <w:szCs w:val="22"/>
-              </w:rPr>
-              <w:t>iadamente realizados.</w:t>
-            </w:r>
-          </w:p>
-          <w:p>
-            <w:pPr>
-              <w:jc w:val="both"/>
-              <w:rPr>
-                <w:sz w:val="22"/>
-                <w:szCs w:val="22"/>
-              </w:rPr>
-            </w:pPr>
-            <w:r>
-              <w:rPr>
-                <w:i/>
-                <w:sz w:val="22"/>
-                <w:szCs w:val="22"/>
-              </w:rPr>
-              <w:t>(Cada tópico vale 10%, sendo que para ser contabilizado deve estar realizado efetivamente e não parcialmente)</w:t>
-            </w:r>
-          </w:p>
-        </w:tc>
-        <w:tc>
-          <w:tcPr>
-            <w:tcW w:w="2778" w:type="dxa"/>
-          </w:tcPr>
-          <w:p>
-            <w:pPr>
-              <w:jc w:val="both"/>
-              <w:rPr>
-                <w:sz w:val="22"/>
-                <w:szCs w:val="22"/>
-              </w:rPr>
-            </w:pPr>
-            <w:r>
-              <w:rPr>
-                <w:rFonts w:hint="default"/>
-                <w:b/>
-                <w:bCs/>
-                <w:sz w:val="22"/>
-                <w:szCs w:val="22"/>
-                <w:lang w:val="pt-BR"/>
-              </w:rPr>
-              <w:t>60</w:t>
+                <w:sz w:val="22"/>
+                <w:szCs w:val="22"/>
+                <w:lang w:val="pt-BR"/>
+              </w:rPr>
+              <w:t>70</w:t>
             </w:r>
             <w:r>
               <w:rPr>
@@ -4706,7 +4709,7 @@
           <w:lang w:val="pt-BR" w:eastAsia="en-US"/>
         </w:rPr>
         <w:pict>
-          <v:shape id="_x0000_i1028" o:spt="75" alt="UMLSEGUNDA" type="#_x0000_t75" style="height:381.45pt;width:452.4pt;" filled="f" o:preferrelative="t" stroked="f" coordsize="21600,21600">
+          <v:shape id="_x0000_i1027" o:spt="75" alt="UMLSEGUNDA" type="#_x0000_t75" style="height:381.45pt;width:452.4pt;" filled="f" o:preferrelative="t" stroked="f" coordsize="21600,21600">
             <v:path/>
             <v:fill on="f" focussize="0,0"/>
             <v:stroke on="f"/>
@@ -9570,7 +9573,7 @@
                 <w:sz w:val="22"/>
                 <w:szCs w:val="22"/>
               </w:rPr>
-              <w:t xml:space="preserve"> .cpp, nas classes nos </w:t>
+              <w:t xml:space="preserve"> .cpp, nas classes no </w:t>
             </w:r>
             <w:r>
               <w:rPr>
@@ -9579,7 +9582,7 @@
                 <w:sz w:val="22"/>
                 <w:szCs w:val="22"/>
               </w:rPr>
-              <w:t>namespaces</w:t>
+              <w:t>namespace</w:t>
             </w:r>
             <w:r>
               <w:rPr>
@@ -9720,16 +9723,20 @@
             <w:pPr>
               <w:jc w:val="both"/>
               <w:rPr>
-                <w:sz w:val="22"/>
-                <w:szCs w:val="22"/>
-              </w:rPr>
-            </w:pPr>
-            <w:r>
-              <w:rPr>
-                <w:sz w:val="22"/>
-                <w:szCs w:val="22"/>
-              </w:rPr>
-              <w:t>. . .</w:t>
+                <w:rFonts w:hint="default"/>
+                <w:sz w:val="22"/>
+                <w:szCs w:val="22"/>
+                <w:lang w:val="pt-BR"/>
+              </w:rPr>
+            </w:pPr>
+            <w:r>
+              <w:rPr>
+                <w:rFonts w:hint="default"/>
+                <w:sz w:val="22"/>
+                <w:szCs w:val="22"/>
+                <w:lang w:val="pt-BR"/>
+              </w:rPr>
+              <w:t>Precisamente nos .h e .cpp, na classe Ranking no namespace Menus.</w:t>
             </w:r>
           </w:p>
         </w:tc>
@@ -10053,6 +10060,24 @@
               <w:t>Troca de mensagens.</w:t>
             </w:r>
           </w:p>
+          <w:p>
+            <w:pPr>
+              <w:jc w:val="both"/>
+              <w:rPr>
+                <w:sz w:val="22"/>
+                <w:szCs w:val="22"/>
+              </w:rPr>
+            </w:pPr>
+          </w:p>
+          <w:p>
+            <w:pPr>
+              <w:jc w:val="both"/>
+              <w:rPr>
+                <w:sz w:val="22"/>
+                <w:szCs w:val="22"/>
+              </w:rPr>
+            </w:pPr>
+          </w:p>
         </w:tc>
         <w:tc>
           <w:tcPr>
@@ -10501,16 +10526,20 @@
             <w:pPr>
               <w:jc w:val="both"/>
               <w:rPr>
-                <w:sz w:val="22"/>
-                <w:szCs w:val="22"/>
-              </w:rPr>
-            </w:pPr>
-            <w:r>
-              <w:rPr>
-                <w:sz w:val="22"/>
-                <w:szCs w:val="22"/>
-              </w:rPr>
-              <w:t>. . .</w:t>
+                <w:rFonts w:hint="default"/>
+                <w:sz w:val="22"/>
+                <w:szCs w:val="22"/>
+                <w:lang w:val="pt-BR"/>
+              </w:rPr>
+            </w:pPr>
+            <w:r>
+              <w:rPr>
+                <w:rFonts w:hint="default"/>
+                <w:sz w:val="22"/>
+                <w:szCs w:val="22"/>
+                <w:lang w:val="pt-BR"/>
+              </w:rPr>
+              <w:t>Conceito utilizado por meio do uso do Gerenciador de Eventos.</w:t>
             </w:r>
           </w:p>
         </w:tc>
@@ -11161,17 +11190,21 @@
             <w:pPr>
               <w:jc w:val="both"/>
               <w:rPr>
+                <w:rFonts w:hint="default"/>
                 <w:iCs/>
                 <w:sz w:val="22"/>
                 <w:szCs w:val="22"/>
-              </w:rPr>
-            </w:pPr>
-            <w:r>
-              <w:rPr>
-                <w:sz w:val="22"/>
-                <w:szCs w:val="22"/>
-              </w:rPr>
-              <w:t>. . .</w:t>
+                <w:lang w:val="pt-BR"/>
+              </w:rPr>
+            </w:pPr>
+            <w:r>
+              <w:rPr>
+                <w:rFonts w:hint="default"/>
+                <w:sz w:val="22"/>
+                <w:szCs w:val="22"/>
+                <w:lang w:val="pt-BR"/>
+              </w:rPr>
+              <w:t>Diagrama de classes finalizado.</w:t>
             </w:r>
           </w:p>
         </w:tc>
@@ -11829,7 +11862,7 @@
                 <w:szCs w:val="22"/>
                 <w:lang w:val="pt-BR"/>
               </w:rPr>
-              <w:t>Duas reuniões foram marcadas e realizadas com o professor: sendo elas, terça-feira (14/11/2023) às 13h30  e quarta-feira (22/11/2023) às 13h30.</w:t>
+              <w:t>Duas reuniões foram marcadas e realizadas com o professor: sendo elas, terça-feira (14/11/2023) às 13h30  e quarta-feira (22/11/2023) às 14h.</w:t>
             </w:r>
           </w:p>
         </w:tc>
@@ -12215,6 +12248,9 @@
       <w:pPr>
         <w:pStyle w:val="2"/>
         <w:jc w:val="both"/>
+        <w:rPr>
+          <w:sz w:val="24"/>
+        </w:rPr>
       </w:pPr>
       <w:r>
         <w:t>DISCUSSÃO E CONCLUSÕES</w:t>
@@ -12222,11 +12258,67 @@
     </w:p>
     <w:p>
       <w:pPr>
-        <w:jc w:val="both"/>
-        <w:rPr>
-          <w:sz w:val="24"/>
-        </w:rPr>
-      </w:pPr>
+        <w:pStyle w:val="18"/>
+        <w:rPr>
+          <w:sz w:val="24"/>
+        </w:rPr>
+      </w:pPr>
+    </w:p>
+    <w:p>
+      <w:pPr>
+        <w:pStyle w:val="18"/>
+        <w:rPr>
+          <w:rFonts w:hint="default"/>
+          <w:sz w:val="24"/>
+          <w:lang w:val="pt-BR"/>
+        </w:rPr>
+      </w:pPr>
+      <w:r>
+        <w:rPr>
+          <w:rFonts w:hint="default"/>
+          <w:sz w:val="24"/>
+          <w:lang w:val="pt-BR"/>
+        </w:rPr>
+        <w:t>Ao longo deste trabalho, exploramos a aplicação da Programação Orientada a Objetos (POO) no desenvolvimento de um jogo de Plataforma utilizando a Biblioteca gráfica Simple and Fast Multimedia Library (SFML), destacando os benefícios significativos que essa abordagem oferece para a criação de sistemas complexos e interativos. Como a possibilidade de reaproveitamento de código, sendo uma das partes mais importantes da POO.</w:t>
+      </w:r>
+    </w:p>
+    <w:p>
+      <w:pPr>
+        <w:pStyle w:val="18"/>
+        <w:rPr>
+          <w:rFonts w:hint="default"/>
+          <w:sz w:val="24"/>
+          <w:lang w:val="pt-BR"/>
+        </w:rPr>
+      </w:pPr>
+      <w:r>
+        <w:rPr>
+          <w:rFonts w:hint="default"/>
+          <w:sz w:val="24"/>
+          <w:lang w:val="pt-BR"/>
+        </w:rPr>
+        <w:t>Através da análise do jogo, pode-se observar como a POO facilita a manutenção e compreensão do código. A capacidade de modelar entidades do jogo como objetos independentes simplifica a adição de novos recursos e correções de bugs, deixando o ciclo de desenvolvimento do jogo mais eficiente.</w:t>
+      </w:r>
+    </w:p>
+    <w:p>
+      <w:pPr>
+        <w:pStyle w:val="18"/>
+        <w:rPr>
+          <w:rFonts w:hint="default"/>
+          <w:sz w:val="24"/>
+          <w:lang w:val="pt-BR"/>
+        </w:rPr>
+      </w:pPr>
+      <w:r>
+        <w:rPr>
+          <w:rFonts w:hint="default"/>
+          <w:sz w:val="24"/>
+          <w:lang w:val="pt-BR"/>
+        </w:rPr>
+        <w:t>Analisando para um contexto de um ambiente profissional, a flexibilidade da POO permite a modificação e a expansão do código, facilitando a adaptação do código a medida que as exigências do mercado e as prefereências dos jogadores evoluem.</w:t>
+      </w:r>
+      <w:bookmarkStart w:id="1" w:name="_GoBack"/>
+      <w:bookmarkEnd w:id="1"/>
     </w:p>
     <w:p>
       <w:pPr>
@@ -13380,6 +13472,24 @@
     </w:p>
     <w:p>
       <w:pPr>
+        <w:pStyle w:val="18"/>
+        <w:rPr>
+          <w:rFonts w:hint="default"/>
+          <w:sz w:val="24"/>
+          <w:lang w:val="pt-BR"/>
+        </w:rPr>
+      </w:pPr>
+      <w:r>
+        <w:rPr>
+          <w:rFonts w:hint="default"/>
+          <w:sz w:val="24"/>
+          <w:lang w:val="pt-BR"/>
+        </w:rPr>
+        <w:t>Ao meu amigo Raphael, por ter feito o controle de qualidade do projeto.</w:t>
+      </w:r>
+    </w:p>
+    <w:p>
+      <w:pPr>
         <w:jc w:val="both"/>
         <w:rPr>
           <w:sz w:val="24"/>
@@ -14051,7 +14161,7 @@
   <w:docDefaults>
     <w:rPrDefault>
       <w:rPr>
-        <w:rFonts w:ascii="Times New Roman" w:hAnsi="Times New Roman" w:eastAsia="Times New Roman" w:cs="Times New Roman"/>
+        <w:rFonts w:ascii="Times New Roman" w:hAnsi="Times New Roman" w:eastAsia="SimSun" w:cs="Times New Roman"/>
       </w:rPr>
     </w:rPrDefault>
     <w:pPrDefault/>

</xml_diff>

<commit_message>
observer implemntado, mas dando erro
</commit_message>
<xml_diff>
--- a/Adicionais/Escrita/Modelo_Especificacao_para_Trabalho_TecnicasProgramacao.docx
+++ b/Adicionais/Escrita/Modelo_Especificacao_para_Trabalho_TecnicasProgramacao.docx
@@ -4258,6 +4258,8 @@
           <w:lang w:eastAsia="en-US"/>
         </w:rPr>
       </w:pPr>
+      <w:bookmarkStart w:id="1" w:name="_GoBack"/>
+      <w:bookmarkEnd w:id="1"/>
     </w:p>
     <w:p>
       <w:pPr>
@@ -13476,8 +13478,6 @@
               </w:rPr>
               <w:t>Design de Menus</w:t>
             </w:r>
-            <w:bookmarkStart w:id="1" w:name="_GoBack"/>
-            <w:bookmarkEnd w:id="1"/>
           </w:p>
         </w:tc>
         <w:tc>

</xml_diff>

<commit_message>
ta quase la eu to sentindo
</commit_message>
<xml_diff>
--- a/Adicionais/Escrita/Modelo_Especificacao_para_Trabalho_TecnicasProgramacao.docx
+++ b/Adicionais/Escrita/Modelo_Especificacao_para_Trabalho_TecnicasProgramacao.docx
@@ -236,29 +236,7 @@
         <w:t>Resumo</w:t>
       </w:r>
       <w:r>
-        <w:t xml:space="preserve"> – </w:t>
-      </w:r>
-      <w:r>
-        <w:rPr>
-          <w:i/>
-        </w:rPr>
-        <w:t xml:space="preserve">Este documento apresenta um modelo para o texto do trabalho de Técnicas de Programação, além de instruções/especificações para o trabalho ele mesmo e </w:t>
-      </w:r>
-      <w:r>
-        <w:rPr>
-          <w:i/>
-          <w:u w:val="single"/>
-        </w:rPr>
-        <w:t>detalhes sobre sua avaliação</w:t>
-      </w:r>
-      <w:r>
-        <w:rPr>
-          <w:i/>
-        </w:rPr>
-        <w:t>. Quanto ao resumo em si, ele deve trazer uma visão geral do trabalho. Mais precisamente, o resumo deve contemplar sucintamente a motivação e o contexto do trabalho, o seu objeto de estudo (um jogo de plataforma), o seu processo de desenvolvimento e os resultados obtidos. Um exemplo de resumo seria</w:t>
-      </w:r>
-      <w:r>
-        <w:t xml:space="preserve">: A disciplina de Técnicas de Programação exige o desenvolvimento de um </w:t>
+        <w:t xml:space="preserve"> – A disciplina de Técnicas de Programação exige o desenvolvimento de um </w:t>
       </w:r>
       <w:r>
         <w:rPr>
@@ -465,6 +443,10 @@
       <w:pPr>
         <w:pStyle w:val="20"/>
         <w:ind w:firstLine="567"/>
+        <w:rPr>
+          <w:sz w:val="18"/>
+          <w:szCs w:val="18"/>
+        </w:rPr>
       </w:pPr>
     </w:p>
     <w:p>
@@ -933,13 +915,79 @@
         <w:ind w:firstLine="567"/>
       </w:pPr>
       <w:r>
-        <w:t xml:space="preserve">Quanto à introdução em si do trabalho, mais precisamente, ela deve apresentar quatro parágrafos (cada qual com algo como quatro frases) contendo: </w:t>
+        <w:t>Quanto à introdução em si do trabalho, mais precisamente, ela deve apresentar quatro parágrafos (cada qual com algo como quatro frases) contendo:</w:t>
       </w:r>
     </w:p>
     <w:p>
       <w:pPr>
         <w:pStyle w:val="20"/>
-        <w:ind w:left="567"/>
+        <w:ind w:firstLine="567"/>
+      </w:pPr>
+    </w:p>
+    <w:p>
+      <w:pPr>
+        <w:pStyle w:val="20"/>
+        <w:ind w:firstLine="567" w:firstLineChars="0"/>
+        <w:rPr>
+          <w:rFonts w:hint="default"/>
+          <w:lang w:val="pt-BR"/>
+        </w:rPr>
+      </w:pPr>
+      <w:r>
+        <w:rPr>
+          <w:rFonts w:hint="default"/>
+          <w:lang w:val="pt-BR"/>
+        </w:rPr>
+        <w:t>Este é um projeto da disciplina Técnicas de Programação que visa o aprendizado prático da Programação</w:t>
+      </w:r>
+      <w:r>
+        <w:t xml:space="preserve"> </w:t>
+      </w:r>
+      <w:r>
+        <w:rPr>
+          <w:rFonts w:hint="default"/>
+          <w:lang w:val="pt-BR"/>
+        </w:rPr>
+        <w:t>Orientada a Objetos (POO), utilizando a linguagem C++ e a biblioteca gráfica Simple and Fast Multimedia Library (SFML).</w:t>
+      </w:r>
+    </w:p>
+    <w:p>
+      <w:pPr>
+        <w:pStyle w:val="20"/>
+        <w:rPr>
+          <w:rFonts w:hint="default"/>
+          <w:lang w:val="pt-BR"/>
+        </w:rPr>
+      </w:pPr>
+      <w:r>
+        <w:rPr>
+          <w:rFonts w:hint="default"/>
+          <w:lang w:val="pt-BR"/>
+        </w:rPr>
+        <w:tab/>
+        <w:t>O objeto de estudo desse trabalho é um jogo de plataforma desenvolvido pelos criadores, nele são utilizadas várias técnicas de POO, como: herança, polimorfismo, associação e alguns outros conceitos que serão apresentados mais a frente por meio de uma tabela de conceitos.</w:t>
+      </w:r>
+    </w:p>
+    <w:p>
+      <w:pPr>
+        <w:pStyle w:val="20"/>
+        <w:rPr>
+          <w:rFonts w:hint="default"/>
+          <w:lang w:val="pt-BR"/>
+        </w:rPr>
+      </w:pPr>
+      <w:r>
+        <w:rPr>
+          <w:rFonts w:hint="default"/>
+          <w:lang w:val="pt-BR"/>
+        </w:rPr>
+        <w:tab/>
+      </w:r>
+    </w:p>
+    <w:p>
+      <w:pPr>
+        <w:pStyle w:val="20"/>
+        <w:ind w:firstLine="567" w:firstLineChars="0"/>
       </w:pPr>
       <w:r>
         <w:t>(1) em que contexto (</w:t>
@@ -958,7 +1006,17 @@
         <w:t>,</w:t>
       </w:r>
       <w:r>
-        <w:t xml:space="preserve"> disciplina de Técnicas de Programação) este trabalho se dá e qual é o objetivo de tal realização; </w:t>
+        <w:t xml:space="preserve"> disciplina de Técnicas de Programação) este trabalho se dá e </w:t>
+      </w:r>
+      <w:r>
+        <w:rPr>
+          <w:rFonts w:hint="default"/>
+          <w:lang w:val="pt-BR"/>
+        </w:rPr>
+        <w:tab/>
+      </w:r>
+      <w:r>
+        <w:t xml:space="preserve">qual é o objetivo de tal realização; </w:t>
       </w:r>
     </w:p>
     <w:p>
@@ -1046,6 +1104,12 @@
       <w:r>
         <w:t>(4) introdução às seções subsequentes.</w:t>
       </w:r>
+    </w:p>
+    <w:p>
+      <w:pPr>
+        <w:pStyle w:val="20"/>
+        <w:ind w:firstLine="567"/>
+      </w:pPr>
     </w:p>
     <w:p>
       <w:pPr>
@@ -2610,6 +2674,7 @@
               <w:rPr>
                 <w:sz w:val="22"/>
                 <w:szCs w:val="22"/>
+                <w:highlight w:val="yellow"/>
               </w:rPr>
               <w:t xml:space="preserve">Requisito previsto inicialmente, mas  realizado apenas </w:t>
             </w:r>
@@ -2618,6 +2683,7 @@
                 <w:b/>
                 <w:sz w:val="22"/>
                 <w:szCs w:val="22"/>
+                <w:highlight w:val="yellow"/>
               </w:rPr>
               <w:t>PARCIALMENTE</w:t>
             </w:r>
@@ -2625,6 +2691,7 @@
               <w:rPr>
                 <w:sz w:val="22"/>
                 <w:szCs w:val="22"/>
+                <w:highlight w:val="yellow"/>
               </w:rPr>
               <w:t>.</w:t>
             </w:r>
@@ -2762,6 +2829,7 @@
               <w:rPr>
                 <w:sz w:val="22"/>
                 <w:szCs w:val="22"/>
+                <w:highlight w:val="green"/>
               </w:rPr>
               <w:t>Requisito previsto inicialmente</w:t>
             </w:r>
@@ -2770,6 +2838,7 @@
                 <w:rFonts w:hint="default"/>
                 <w:sz w:val="22"/>
                 <w:szCs w:val="22"/>
+                <w:highlight w:val="green"/>
                 <w:lang w:val="pt-BR"/>
               </w:rPr>
               <w:t xml:space="preserve"> e realizado</w:t>
@@ -2939,6 +3008,7 @@
               <w:rPr>
                 <w:sz w:val="22"/>
                 <w:szCs w:val="22"/>
+                <w:highlight w:val="green"/>
               </w:rPr>
               <w:t>Requisito</w:t>
             </w:r>
@@ -2947,6 +3017,7 @@
                 <w:rFonts w:hint="default"/>
                 <w:sz w:val="22"/>
                 <w:szCs w:val="22"/>
+                <w:highlight w:val="green"/>
                 <w:lang w:val="pt-BR"/>
               </w:rPr>
               <w:t xml:space="preserve"> </w:t>
@@ -2955,6 +3026,7 @@
               <w:rPr>
                 <w:sz w:val="22"/>
                 <w:szCs w:val="22"/>
+                <w:highlight w:val="green"/>
               </w:rPr>
               <w:t>previsto inicialmente e realizado.</w:t>
             </w:r>
@@ -3166,6 +3238,7 @@
               <w:rPr>
                 <w:sz w:val="22"/>
                 <w:szCs w:val="22"/>
+                <w:highlight w:val="green"/>
               </w:rPr>
               <w:t>Requisito</w:t>
             </w:r>
@@ -3174,6 +3247,7 @@
                 <w:rFonts w:hint="default"/>
                 <w:sz w:val="22"/>
                 <w:szCs w:val="22"/>
+                <w:highlight w:val="green"/>
                 <w:lang w:val="pt-BR"/>
               </w:rPr>
               <w:t xml:space="preserve"> </w:t>
@@ -3182,6 +3256,7 @@
               <w:rPr>
                 <w:sz w:val="22"/>
                 <w:szCs w:val="22"/>
+                <w:highlight w:val="green"/>
               </w:rPr>
               <w:t>previsto inicialmente e realizado.</w:t>
             </w:r>
@@ -3300,6 +3375,7 @@
               <w:rPr>
                 <w:sz w:val="22"/>
                 <w:szCs w:val="22"/>
+                <w:highlight w:val="green"/>
               </w:rPr>
               <w:t>Requisito previsto inicialmente e realizado.</w:t>
             </w:r>
@@ -3430,6 +3506,7 @@
               <w:rPr>
                 <w:sz w:val="22"/>
                 <w:szCs w:val="22"/>
+                <w:highlight w:val="green"/>
               </w:rPr>
               <w:t>Requisito previsto inicialmente e realizado.</w:t>
             </w:r>
@@ -3591,6 +3668,7 @@
               <w:rPr>
                 <w:sz w:val="22"/>
                 <w:szCs w:val="22"/>
+                <w:highlight w:val="green"/>
               </w:rPr>
               <w:t>Requisito previsto inicialmente e realizado.</w:t>
             </w:r>
@@ -3721,6 +3799,7 @@
               <w:rPr>
                 <w:sz w:val="22"/>
                 <w:szCs w:val="22"/>
+                <w:highlight w:val="green"/>
               </w:rPr>
               <w:t>Requisito previsto inicialmente e realizado.</w:t>
             </w:r>
@@ -3904,6 +3983,7 @@
               <w:rPr>
                 <w:sz w:val="22"/>
                 <w:szCs w:val="22"/>
+                <w:highlight w:val="green"/>
               </w:rPr>
               <w:t>Requisito previsto inicialmente</w:t>
             </w:r>
@@ -3912,6 +3992,7 @@
                 <w:rFonts w:hint="default"/>
                 <w:sz w:val="22"/>
                 <w:szCs w:val="22"/>
+                <w:highlight w:val="green"/>
                 <w:lang w:val="pt-BR"/>
               </w:rPr>
               <w:t xml:space="preserve"> e realizado</w:t>
@@ -3920,6 +4001,7 @@
               <w:rPr>
                 <w:sz w:val="22"/>
                 <w:szCs w:val="22"/>
+                <w:highlight w:val="green"/>
               </w:rPr>
               <w:t>.</w:t>
             </w:r>
@@ -4075,31 +4157,63 @@
             <w:pPr>
               <w:jc w:val="both"/>
               <w:rPr>
-                <w:sz w:val="22"/>
-                <w:szCs w:val="22"/>
-              </w:rPr>
-            </w:pPr>
-            <w:r>
-              <w:rPr>
-                <w:sz w:val="22"/>
-                <w:szCs w:val="22"/>
-              </w:rPr>
-              <w:t xml:space="preserve">Requisito previsto e </w:t>
-            </w:r>
-            <w:r>
-              <w:rPr>
+                <w:rFonts w:hint="default"/>
+                <w:sz w:val="22"/>
+                <w:szCs w:val="22"/>
+                <w:lang w:val="pt-BR"/>
+              </w:rPr>
+            </w:pPr>
+            <w:r>
+              <w:rPr>
+                <w:sz w:val="22"/>
+                <w:szCs w:val="22"/>
+              </w:rPr>
+              <w:t>Requisito previsto</w:t>
+            </w:r>
+            <w:r>
+              <w:rPr>
+                <w:rFonts w:hint="default"/>
+                <w:sz w:val="22"/>
+                <w:szCs w:val="22"/>
+                <w:lang w:val="pt-BR"/>
+              </w:rPr>
+              <w:t xml:space="preserve"> inicialmente</w:t>
+            </w:r>
+            <w:r>
+              <w:rPr>
+                <w:sz w:val="22"/>
+                <w:szCs w:val="22"/>
+              </w:rPr>
+              <w:t xml:space="preserve"> </w:t>
+            </w:r>
+            <w:r>
+              <w:rPr>
+                <w:rFonts w:hint="default"/>
+                <w:sz w:val="22"/>
+                <w:szCs w:val="22"/>
+                <w:lang w:val="pt-BR"/>
+              </w:rPr>
+              <w:t xml:space="preserve">e realizado apenas </w:t>
+            </w:r>
+            <w:r>
+              <w:rPr>
+                <w:rFonts w:hint="default"/>
                 <w:b/>
-                <w:sz w:val="22"/>
-                <w:szCs w:val="22"/>
-              </w:rPr>
-              <w:t>NÃO</w:t>
-            </w:r>
-            <w:r>
-              <w:rPr>
-                <w:sz w:val="22"/>
-                <w:szCs w:val="22"/>
-              </w:rPr>
-              <w:t xml:space="preserve"> realizado.</w:t>
+                <w:bCs/>
+                <w:sz w:val="22"/>
+                <w:szCs w:val="22"/>
+                <w:lang w:val="pt-BR"/>
+              </w:rPr>
+              <w:t>PARCIALMENTE</w:t>
+            </w:r>
+            <w:r>
+              <w:rPr>
+                <w:rFonts w:hint="default"/>
+                <w:sz w:val="22"/>
+                <w:szCs w:val="22"/>
+                <w:lang w:val="pt-BR"/>
+              </w:rPr>
+              <w:t>.</w:t>
             </w:r>
           </w:p>
         </w:tc>
@@ -4120,7 +4234,23 @@
                 <w:sz w:val="22"/>
                 <w:szCs w:val="22"/>
               </w:rPr>
-              <w:t>Requisito NÃO realizado.</w:t>
+              <w:t>Requisito cumprido</w:t>
+            </w:r>
+            <w:r>
+              <w:rPr>
+                <w:rFonts w:hint="default"/>
+                <w:sz w:val="22"/>
+                <w:szCs w:val="22"/>
+                <w:lang w:val="pt-BR"/>
+              </w:rPr>
+              <w:t xml:space="preserve"> parcialmente, visto que o jogo salva somente as jogadas quando o usuário está com uma janela aberta, ao fechar a janela e tentar recuperar uma jogada não dá certo </w:t>
+            </w:r>
+            <w:r>
+              <w:rPr>
+                <w:sz w:val="22"/>
+                <w:szCs w:val="22"/>
+              </w:rPr>
+              <w:t>.</w:t>
             </w:r>
           </w:p>
         </w:tc>
@@ -4236,7 +4366,7 @@
                 <w:szCs w:val="22"/>
                 <w:lang w:val="pt-BR"/>
               </w:rPr>
-              <w:t xml:space="preserve">sessenta </w:t>
+              <w:t xml:space="preserve">oitenta </w:t>
             </w:r>
             <w:r>
               <w:rPr>
@@ -4258,8 +4388,6 @@
           <w:lang w:eastAsia="en-US"/>
         </w:rPr>
       </w:pPr>
-      <w:bookmarkStart w:id="1" w:name="_GoBack"/>
-      <w:bookmarkEnd w:id="1"/>
     </w:p>
     <w:p>
       <w:pPr>
@@ -6161,7 +6289,18 @@
                 <w:szCs w:val="22"/>
                 <w:lang w:val="pt-BR"/>
               </w:rPr>
-              <w:t>Entidades, Personagens Obstaculos</w:t>
+              <w:t>Entidades, Pe</w:t>
+            </w:r>
+            <w:bookmarkStart w:id="1" w:name="_GoBack"/>
+            <w:bookmarkEnd w:id="1"/>
+            <w:r>
+              <w:rPr>
+                <w:rFonts w:hint="default"/>
+                <w:sz w:val="22"/>
+                <w:szCs w:val="22"/>
+                <w:lang w:val="pt-BR"/>
+              </w:rPr>
+              <w:t>rsonagens Obstaculos</w:t>
             </w:r>
             <w:r>
               <w:rPr>

</xml_diff>